<commit_message>
Update Sprawozdanie indywidualne - Zuzanna Zielińska.docx
</commit_message>
<xml_diff>
--- a/Dokumentacja/Sprawozdanie indywidualne - Zuzanna Zielińska.docx
+++ b/Dokumentacja/Sprawozdanie indywidualne - Zuzanna Zielińska.docx
@@ -156,7 +156,51 @@
           <w:sz w:val="24"/>
           <w:szCs w:val="24"/>
         </w:rPr>
-        <w:t xml:space="preserve">Jako pierwsze stworzyłam klasę </w:t>
+        <w:t xml:space="preserve">Rozpoczęłam </w:t>
+      </w:r>
+      <w:proofErr w:type="gramStart"/>
+      <w:r>
+        <w:rPr>
+          <w:sz w:val="24"/>
+          <w:szCs w:val="24"/>
+        </w:rPr>
+        <w:t xml:space="preserve">od </w:t>
+      </w:r>
+      <w:r>
+        <w:rPr>
+          <w:sz w:val="24"/>
+          <w:szCs w:val="24"/>
+        </w:rPr>
+        <w:t xml:space="preserve"> stworz</w:t>
+      </w:r>
+      <w:r>
+        <w:rPr>
+          <w:sz w:val="24"/>
+          <w:szCs w:val="24"/>
+        </w:rPr>
+        <w:t>enia</w:t>
+      </w:r>
+      <w:proofErr w:type="gramEnd"/>
+      <w:r>
+        <w:rPr>
+          <w:sz w:val="24"/>
+          <w:szCs w:val="24"/>
+        </w:rPr>
+        <w:t xml:space="preserve"> klas</w:t>
+      </w:r>
+      <w:r>
+        <w:rPr>
+          <w:sz w:val="24"/>
+          <w:szCs w:val="24"/>
+        </w:rPr>
+        <w:t>y</w:t>
+      </w:r>
+      <w:r>
+        <w:rPr>
+          <w:sz w:val="24"/>
+          <w:szCs w:val="24"/>
+        </w:rPr>
+        <w:t xml:space="preserve"> </w:t>
       </w:r>
       <w:proofErr w:type="spellStart"/>
       <w:r>
@@ -172,7 +216,14 @@
           <w:sz w:val="24"/>
           <w:szCs w:val="24"/>
         </w:rPr>
-        <w:t xml:space="preserve"> zawierającą macierz zer i jedynek kodujących pojedynczy </w:t>
+        <w:t xml:space="preserve"> zawierającej</w:t>
+      </w:r>
+      <w:r>
+        <w:rPr>
+          <w:sz w:val="24"/>
+          <w:szCs w:val="24"/>
+        </w:rPr>
+        <w:t xml:space="preserve"> macierz zer i jedynek kodujących pojedynczy </w:t>
       </w:r>
       <w:proofErr w:type="spellStart"/>
       <w:r>
@@ -265,6 +316,8 @@
       </w:r>
       <w:r>
         <w:rPr>
+          <w:b/>
+          <w:bCs/>
           <w:sz w:val="24"/>
           <w:szCs w:val="24"/>
         </w:rPr>
@@ -555,7 +608,6 @@
           <w:szCs w:val="24"/>
         </w:rPr>
       </w:pPr>
-      <w:proofErr w:type="gramStart"/>
       <w:r>
         <w:rPr>
           <w:sz w:val="24"/>
@@ -568,22 +620,7 @@
           <w:sz w:val="24"/>
           <w:szCs w:val="24"/>
         </w:rPr>
-        <w:t xml:space="preserve"> </w:t>
-      </w:r>
-      <w:r>
-        <w:rPr>
-          <w:sz w:val="24"/>
-          <w:szCs w:val="24"/>
-        </w:rPr>
-        <w:t>kopiowania</w:t>
-      </w:r>
-      <w:proofErr w:type="gramEnd"/>
-      <w:r>
-        <w:rPr>
-          <w:sz w:val="24"/>
-          <w:szCs w:val="24"/>
-        </w:rPr>
-        <w:t xml:space="preserve"> plików, </w:t>
+        <w:t xml:space="preserve">kopiowania plików, </w:t>
       </w:r>
     </w:p>
     <w:p>
@@ -599,7 +636,6 @@
           <w:szCs w:val="24"/>
         </w:rPr>
       </w:pPr>
-      <w:proofErr w:type="gramStart"/>
       <w:r>
         <w:rPr>
           <w:sz w:val="24"/>
@@ -612,22 +648,7 @@
           <w:sz w:val="24"/>
           <w:szCs w:val="24"/>
         </w:rPr>
-        <w:t xml:space="preserve"> </w:t>
-      </w:r>
-      <w:r>
-        <w:rPr>
-          <w:sz w:val="24"/>
-          <w:szCs w:val="24"/>
-        </w:rPr>
-        <w:t>zmiany</w:t>
-      </w:r>
-      <w:proofErr w:type="gramEnd"/>
-      <w:r>
-        <w:rPr>
-          <w:sz w:val="24"/>
-          <w:szCs w:val="24"/>
-        </w:rPr>
-        <w:t xml:space="preserve"> stanu </w:t>
+        <w:t xml:space="preserve">zmiany stanu </w:t>
       </w:r>
       <w:proofErr w:type="spellStart"/>
       <w:r>
@@ -659,7 +680,6 @@
           <w:szCs w:val="24"/>
         </w:rPr>
       </w:pPr>
-      <w:proofErr w:type="gramStart"/>
       <w:r>
         <w:rPr>
           <w:sz w:val="24"/>
@@ -672,22 +692,23 @@
           <w:sz w:val="24"/>
           <w:szCs w:val="24"/>
         </w:rPr>
-        <w:t xml:space="preserve"> </w:t>
-      </w:r>
-      <w:r>
-        <w:rPr>
-          <w:sz w:val="24"/>
-          <w:szCs w:val="24"/>
-        </w:rPr>
-        <w:t>zmiany</w:t>
-      </w:r>
-      <w:proofErr w:type="gramEnd"/>
-      <w:r>
-        <w:rPr>
-          <w:sz w:val="24"/>
-          <w:szCs w:val="24"/>
-        </w:rPr>
-        <w:t xml:space="preserve"> nazwy, </w:t>
+        <w:t xml:space="preserve">zmiany nazwy </w:t>
+      </w:r>
+      <w:proofErr w:type="spellStart"/>
+      <w:r>
+        <w:rPr>
+          <w:sz w:val="24"/>
+          <w:szCs w:val="24"/>
+        </w:rPr>
+        <w:t>nonogramu</w:t>
+      </w:r>
+      <w:proofErr w:type="spellEnd"/>
+      <w:r>
+        <w:rPr>
+          <w:sz w:val="24"/>
+          <w:szCs w:val="24"/>
+        </w:rPr>
+        <w:t>,</w:t>
       </w:r>
     </w:p>
     <w:p>
@@ -708,21 +729,42 @@
           <w:sz w:val="24"/>
           <w:szCs w:val="24"/>
         </w:rPr>
-        <w:t>teraz funkcj</w:t>
-      </w:r>
-      <w:r>
-        <w:rPr>
-          <w:sz w:val="24"/>
-          <w:szCs w:val="24"/>
-        </w:rPr>
-        <w:t>a</w:t>
-      </w:r>
-      <w:r>
-        <w:rPr>
-          <w:sz w:val="24"/>
-          <w:szCs w:val="24"/>
-        </w:rPr>
-        <w:t xml:space="preserve"> wczytująca jeden </w:t>
+        <w:t xml:space="preserve">modyfikacja </w:t>
+      </w:r>
+      <w:r>
+        <w:rPr>
+          <w:sz w:val="24"/>
+          <w:szCs w:val="24"/>
+        </w:rPr>
+        <w:t>funkcj</w:t>
+      </w:r>
+      <w:r>
+        <w:rPr>
+          <w:sz w:val="24"/>
+          <w:szCs w:val="24"/>
+        </w:rPr>
+        <w:t>i</w:t>
+      </w:r>
+      <w:r>
+        <w:rPr>
+          <w:sz w:val="24"/>
+          <w:szCs w:val="24"/>
+        </w:rPr>
+        <w:t xml:space="preserve"> wczytując</w:t>
+      </w:r>
+      <w:r>
+        <w:rPr>
+          <w:sz w:val="24"/>
+          <w:szCs w:val="24"/>
+        </w:rPr>
+        <w:t>ej</w:t>
+      </w:r>
+      <w:r>
+        <w:rPr>
+          <w:sz w:val="24"/>
+          <w:szCs w:val="24"/>
+        </w:rPr>
+        <w:t xml:space="preserve"> jeden </w:t>
       </w:r>
       <w:proofErr w:type="spellStart"/>
       <w:r>
@@ -738,7 +780,14 @@
           <w:sz w:val="24"/>
           <w:szCs w:val="24"/>
         </w:rPr>
-        <w:t xml:space="preserve"> może wyszukać go po nazwie lub id, </w:t>
+        <w:t>, żeby mogła</w:t>
+      </w:r>
+      <w:r>
+        <w:rPr>
+          <w:sz w:val="24"/>
+          <w:szCs w:val="24"/>
+        </w:rPr>
+        <w:t xml:space="preserve"> wyszukać go po nazwie lub id, </w:t>
       </w:r>
     </w:p>
     <w:p>
@@ -768,21 +817,42 @@
         </w:rPr>
         <w:t xml:space="preserve"> postęp gry</w:t>
       </w:r>
-    </w:p>
-    <w:p>
-      <w:pPr>
-        <w:jc w:val="both"/>
-        <w:rPr>
-          <w:sz w:val="24"/>
-          <w:szCs w:val="24"/>
-        </w:rPr>
-      </w:pPr>
-      <w:r>
-        <w:rPr>
-          <w:sz w:val="24"/>
-          <w:szCs w:val="24"/>
-        </w:rPr>
-        <w:t xml:space="preserve">Korzystając z powyższych funkcji mogłam dokończyć graficzny kreator </w:t>
+      <w:r>
+        <w:rPr>
+          <w:sz w:val="24"/>
+          <w:szCs w:val="24"/>
+        </w:rPr>
+        <w:t>.</w:t>
+      </w:r>
+    </w:p>
+    <w:p>
+      <w:pPr>
+        <w:jc w:val="both"/>
+        <w:rPr>
+          <w:sz w:val="24"/>
+          <w:szCs w:val="24"/>
+        </w:rPr>
+      </w:pPr>
+      <w:r>
+        <w:rPr>
+          <w:sz w:val="24"/>
+          <w:szCs w:val="24"/>
+        </w:rPr>
+        <w:t>Ko</w:t>
+      </w:r>
+      <w:r>
+        <w:rPr>
+          <w:sz w:val="24"/>
+          <w:szCs w:val="24"/>
+        </w:rPr>
+        <w:t>r</w:t>
+      </w:r>
+      <w:r>
+        <w:rPr>
+          <w:sz w:val="24"/>
+          <w:szCs w:val="24"/>
+        </w:rPr>
+        <w:t xml:space="preserve">zystając z powyższych funkcji mogłam dokończyć graficzny kreator </w:t>
       </w:r>
       <w:proofErr w:type="spellStart"/>
       <w:r>
@@ -798,7 +868,28 @@
           <w:sz w:val="24"/>
           <w:szCs w:val="24"/>
         </w:rPr>
-        <w:t>, tak że po wprowadzeniu macierzy i zamknięciu okna programu, obraz się zapisywał z najmniejszym nieużywanym id oraz domyślną nazwą.</w:t>
+        <w:t>, tak że </w:t>
+      </w:r>
+      <w:r>
+        <w:rPr>
+          <w:sz w:val="24"/>
+          <w:szCs w:val="24"/>
+        </w:rPr>
+        <w:t xml:space="preserve">po wprowadzeniu macierzy i zamknięciu okna </w:t>
+      </w:r>
+      <w:r>
+        <w:rPr>
+          <w:sz w:val="24"/>
+          <w:szCs w:val="24"/>
+        </w:rPr>
+        <w:t>programu, obraz się zapisywał z </w:t>
+      </w:r>
+      <w:r>
+        <w:rPr>
+          <w:sz w:val="24"/>
+          <w:szCs w:val="24"/>
+        </w:rPr>
+        <w:t>najmniejszym nieużywanym id oraz domyślną nazwą.</w:t>
       </w:r>
     </w:p>
     <w:p>
@@ -861,6 +952,8 @@
       </w:r>
       <w:r>
         <w:rPr>
+          <w:b/>
+          <w:bCs/>
           <w:sz w:val="24"/>
           <w:szCs w:val="24"/>
         </w:rPr>
@@ -1009,7 +1102,35 @@
           <w:sz w:val="24"/>
           <w:szCs w:val="24"/>
         </w:rPr>
-        <w:t>Kolejnym zadaniem było dobranie różnych zestawów kolorów przycisków pasujących do różnych teł, kończąc funkcjonalność wyboru motywu.</w:t>
+        <w:t>Kolejnym zadaniem było dobranie różnych zestawów k</w:t>
+      </w:r>
+      <w:r>
+        <w:rPr>
+          <w:sz w:val="24"/>
+          <w:szCs w:val="24"/>
+        </w:rPr>
+        <w:t>olorów przycisków pasujących do różnych teł –</w:t>
+      </w:r>
+      <w:r>
+        <w:rPr>
+          <w:sz w:val="24"/>
+          <w:szCs w:val="24"/>
+        </w:rPr>
+        <w:t xml:space="preserve"> kończąc</w:t>
+      </w:r>
+      <w:r>
+        <w:rPr>
+          <w:sz w:val="24"/>
+          <w:szCs w:val="24"/>
+        </w:rPr>
+        <w:t xml:space="preserve"> </w:t>
+      </w:r>
+      <w:r>
+        <w:rPr>
+          <w:sz w:val="24"/>
+          <w:szCs w:val="24"/>
+        </w:rPr>
+        <w:t>funkcjonalność wyboru motywu.</w:t>
       </w:r>
     </w:p>
     <w:p>
@@ -1032,39 +1153,86 @@
           <w:sz w:val="24"/>
           <w:szCs w:val="24"/>
         </w:rPr>
-        <w:t xml:space="preserve">czcionki napisów na bardziej odpowiednie do stylu gry i </w:t>
-      </w:r>
-      <w:proofErr w:type="spellStart"/>
-      <w:r>
-        <w:rPr>
-          <w:sz w:val="24"/>
-          <w:szCs w:val="24"/>
-        </w:rPr>
-        <w:t>obsługijącą</w:t>
-      </w:r>
-      <w:proofErr w:type="spellEnd"/>
-      <w:r>
-        <w:rPr>
-          <w:sz w:val="24"/>
-          <w:szCs w:val="24"/>
-        </w:rPr>
-        <w:t xml:space="preserve"> polskie znaki oraz dodałam obwódkę wokół tytułu gry i tytułów sekcji, poprawiając ich czytelność. W ten sposób wprowadzając ostateczną wersję wyglądu gry. </w:t>
-      </w:r>
-    </w:p>
-    <w:p>
-      <w:pPr>
-        <w:jc w:val="both"/>
-        <w:rPr>
-          <w:sz w:val="24"/>
-          <w:szCs w:val="24"/>
-        </w:rPr>
-      </w:pPr>
-      <w:r>
-        <w:rPr>
-          <w:sz w:val="24"/>
-          <w:szCs w:val="24"/>
-        </w:rPr>
-        <w:t>Dodatkowo przywróciłam porządek w repozytorium przemieszczając pliki do jednego z trzech głównych folderów oraz opisałam je w README.</w:t>
+        <w:t>czcionki napisów na bard</w:t>
+      </w:r>
+      <w:r>
+        <w:rPr>
+          <w:sz w:val="24"/>
+          <w:szCs w:val="24"/>
+        </w:rPr>
+        <w:t>ziej odpowiednie do stylu gry i </w:t>
+      </w:r>
+      <w:r>
+        <w:rPr>
+          <w:sz w:val="24"/>
+          <w:szCs w:val="24"/>
+        </w:rPr>
+        <w:t>obsługujące</w:t>
+      </w:r>
+      <w:r>
+        <w:rPr>
+          <w:sz w:val="24"/>
+          <w:szCs w:val="24"/>
+        </w:rPr>
+        <w:t xml:space="preserve"> polskie znaki oraz dodałam </w:t>
+      </w:r>
+      <w:r>
+        <w:rPr>
+          <w:sz w:val="24"/>
+          <w:szCs w:val="24"/>
+        </w:rPr>
+        <w:t xml:space="preserve">białą </w:t>
+      </w:r>
+      <w:r>
+        <w:rPr>
+          <w:sz w:val="24"/>
+          <w:szCs w:val="24"/>
+        </w:rPr>
+        <w:t>obwódkę wokół tytułu gry i tytułów sekcji, poprawiając ich czyte</w:t>
+      </w:r>
+      <w:r>
+        <w:rPr>
+          <w:sz w:val="24"/>
+          <w:szCs w:val="24"/>
+        </w:rPr>
+        <w:t>lność. W ten sposób wprowadziłam</w:t>
+      </w:r>
+      <w:r>
+        <w:rPr>
+          <w:sz w:val="24"/>
+          <w:szCs w:val="24"/>
+        </w:rPr>
+        <w:t xml:space="preserve"> ostateczną wersję wyglądu gry. </w:t>
+      </w:r>
+    </w:p>
+    <w:p>
+      <w:pPr>
+        <w:jc w:val="both"/>
+        <w:rPr>
+          <w:sz w:val="24"/>
+          <w:szCs w:val="24"/>
+        </w:rPr>
+      </w:pPr>
+      <w:r>
+        <w:rPr>
+          <w:sz w:val="24"/>
+          <w:szCs w:val="24"/>
+        </w:rPr>
+        <w:t>Dodatkowo przywróciłam porządek w repozytorium prz</w:t>
+      </w:r>
+      <w:r>
+        <w:rPr>
+          <w:sz w:val="24"/>
+          <w:szCs w:val="24"/>
+        </w:rPr>
+        <w:t>emieszczając pliki do jednego z </w:t>
+      </w:r>
+      <w:r>
+        <w:rPr>
+          <w:sz w:val="24"/>
+          <w:szCs w:val="24"/>
+        </w:rPr>
+        <w:t>trzech głównych folderów oraz opisałam je w README.</w:t>
       </w:r>
       <w:r>
         <w:rPr>
@@ -1072,6 +1240,13 @@
           <w:szCs w:val="24"/>
         </w:rPr>
         <w:t xml:space="preserve"> Naturalnie też napisałam indywidualne sprawozdanie projektowe</w:t>
+      </w:r>
+      <w:r>
+        <w:rPr>
+          <w:sz w:val="24"/>
+          <w:szCs w:val="24"/>
+        </w:rPr>
+        <w:t>.</w:t>
       </w:r>
     </w:p>
     <w:p>
@@ -1093,6 +1268,8 @@
       </w:r>
       <w:r>
         <w:rPr>
+          <w:b/>
+          <w:bCs/>
           <w:sz w:val="24"/>
           <w:szCs w:val="24"/>
         </w:rPr>
@@ -1216,7 +1393,14 @@
           <w:sz w:val="24"/>
           <w:szCs w:val="24"/>
         </w:rPr>
-        <w:t xml:space="preserve"> Uczestniczyłam we wszystkich cotygodniowych spotkaniach.</w:t>
+        <w:t xml:space="preserve"> Uczestniczyłam we wszystkich cotygodniowych spotkaniach</w:t>
+      </w:r>
+      <w:r>
+        <w:rPr>
+          <w:sz w:val="24"/>
+          <w:szCs w:val="24"/>
+        </w:rPr>
+        <w:t>, które łącznie trwały około 9 godzin.</w:t>
       </w:r>
     </w:p>
     <w:p>
@@ -1297,55 +1481,68 @@
           <w:sz w:val="24"/>
           <w:szCs w:val="24"/>
         </w:rPr>
-        <w:t>iczba godzin pracy nad projektem:</w:t>
-      </w:r>
-      <w:r>
-        <w:rPr>
-          <w:sz w:val="24"/>
-          <w:szCs w:val="24"/>
-        </w:rPr>
-        <w:t xml:space="preserve"> 2</w:t>
-      </w:r>
-      <w:r>
-        <w:rPr>
-          <w:sz w:val="24"/>
-          <w:szCs w:val="24"/>
-        </w:rPr>
-        <w:t>8</w:t>
-      </w:r>
-    </w:p>
-    <w:p>
-      <w:pPr>
-        <w:jc w:val="both"/>
-        <w:rPr>
-          <w:sz w:val="24"/>
-          <w:szCs w:val="24"/>
-        </w:rPr>
-      </w:pPr>
-    </w:p>
-    <w:p>
-      <w:pPr>
-        <w:jc w:val="both"/>
-        <w:rPr>
-          <w:sz w:val="24"/>
-          <w:szCs w:val="24"/>
-        </w:rPr>
-      </w:pPr>
-    </w:p>
-    <w:p>
-      <w:pPr>
-        <w:rPr>
-          <w:sz w:val="24"/>
-          <w:szCs w:val="24"/>
-        </w:rPr>
-      </w:pPr>
-      <w:r>
-        <w:rPr>
+        <w:t>iczba godzin pracy nad projektem</w:t>
+      </w:r>
+      <w:r>
+        <w:rPr>
+          <w:b/>
+          <w:bCs/>
+          <w:sz w:val="24"/>
+          <w:szCs w:val="24"/>
+        </w:rPr>
+        <w:t xml:space="preserve"> i uczestniczenia w spotkaniach</w:t>
+      </w:r>
+      <w:r>
+        <w:rPr>
+          <w:b/>
+          <w:bCs/>
+          <w:sz w:val="24"/>
+          <w:szCs w:val="24"/>
+        </w:rPr>
+        <w:t>:</w:t>
+      </w:r>
+      <w:r>
+        <w:rPr>
+          <w:b/>
+          <w:bCs/>
           <w:sz w:val="24"/>
           <w:szCs w:val="24"/>
         </w:rPr>
         <w:t xml:space="preserve"> </w:t>
       </w:r>
+      <w:r>
+        <w:rPr>
+          <w:sz w:val="24"/>
+          <w:szCs w:val="24"/>
+        </w:rPr>
+        <w:t>37</w:t>
+      </w:r>
+    </w:p>
+    <w:p>
+      <w:pPr>
+        <w:jc w:val="both"/>
+        <w:rPr>
+          <w:sz w:val="24"/>
+          <w:szCs w:val="24"/>
+        </w:rPr>
+      </w:pPr>
+    </w:p>
+    <w:p>
+      <w:pPr>
+        <w:jc w:val="both"/>
+        <w:rPr>
+          <w:sz w:val="24"/>
+          <w:szCs w:val="24"/>
+        </w:rPr>
+      </w:pPr>
+    </w:p>
+    <w:p>
+      <w:pPr>
+        <w:rPr>
+          <w:sz w:val="24"/>
+          <w:szCs w:val="24"/>
+        </w:rPr>
+      </w:pPr>
     </w:p>
     <w:sectPr>
       <w:footerReference w:type="default" r:id="rId7"/>
@@ -1418,6 +1615,9 @@
           <w:fldChar w:fldCharType="separate"/>
         </w:r>
         <w:r>
+          <w:rPr>
+            <w:noProof/>
+          </w:rPr>
           <w:t>2</w:t>
         </w:r>
         <w:r>
@@ -2194,7 +2394,7 @@
     </a:clrScheme>
     <a:fontScheme name="Pakiet Office">
       <a:majorFont>
-        <a:latin typeface="Calibri Light" panose="020F0302020204030204"/>
+        <a:latin typeface="Calibri Light"/>
         <a:ea typeface=""/>
         <a:cs typeface=""/>
         <a:font script="Jpan" typeface="游ゴシック Light"/>
@@ -2246,7 +2446,7 @@
         <a:font script="Tfng" typeface="Ebrima"/>
       </a:majorFont>
       <a:minorFont>
-        <a:latin typeface="Calibri" panose="020F0502020204030204"/>
+        <a:latin typeface="Calibri"/>
         <a:ea typeface=""/>
         <a:cs typeface=""/>
         <a:font script="Jpan" typeface="游明朝"/>

</xml_diff>